<commit_message>
changed deviance, table legends
</commit_message>
<xml_diff>
--- a/ESM.docx
+++ b/ESM.docx
@@ -6,8 +6,6 @@
       <w:pPr>
         <w:spacing w:after="200" w:line="276" w:lineRule="auto"/>
       </w:pPr>
-      <w:bookmarkStart w:id="0" w:name="_GoBack"/>
-      <w:bookmarkEnd w:id="0"/>
       <w:proofErr w:type="gramStart"/>
       <w:r>
         <w:t>Appendix S1</w:t>
@@ -3558,7 +3556,11 @@
     </w:p>
     <w:p>
       <w:pPr>
-        <w:spacing w:after="200" w:line="276" w:lineRule="auto"/>
+        <w:spacing w:line="480" w:lineRule="auto"/>
+        <w:rPr>
+          <w:sz w:val="22"/>
+          <w:szCs w:val="22"/>
+        </w:rPr>
       </w:pPr>
       <w:proofErr w:type="gramStart"/>
       <w:r>
@@ -3582,21 +3584,164 @@
       <w:proofErr w:type="gramEnd"/>
       <w:r>
         <w:t>.</w:t>
+      </w:r>
+      <w:r>
+        <w:t xml:space="preserve"> </w:t>
+      </w:r>
+      <w:r>
+        <w:rPr>
+          <w:sz w:val="22"/>
+          <w:szCs w:val="22"/>
+        </w:rPr>
+        <w:t>The model selection procedure used an information-theoretic approach and we provide the number of estimable parameters (</w:t>
+      </w:r>
+      <w:r>
+        <w:rPr>
+          <w:b/>
+          <w:sz w:val="22"/>
+          <w:szCs w:val="22"/>
+        </w:rPr>
+        <w:t>K</w:t>
+      </w:r>
+      <w:r>
+        <w:rPr>
+          <w:sz w:val="22"/>
+          <w:szCs w:val="22"/>
+        </w:rPr>
+        <w:t>), AIC corrected for small sample size (</w:t>
+      </w:r>
+      <w:r>
+        <w:rPr>
+          <w:b/>
+          <w:sz w:val="22"/>
+          <w:szCs w:val="22"/>
+        </w:rPr>
+        <w:t>AIC</w:t>
+      </w:r>
+      <w:r>
+        <w:rPr>
+          <w:b/>
+          <w:sz w:val="22"/>
+          <w:szCs w:val="22"/>
+          <w:vertAlign w:val="subscript"/>
+        </w:rPr>
+        <w:t>C</w:t>
+      </w:r>
+      <w:r>
+        <w:rPr>
+          <w:sz w:val="22"/>
+          <w:szCs w:val="22"/>
+        </w:rPr>
+        <w:t>), difference between AIC</w:t>
+      </w:r>
+      <w:r>
+        <w:rPr>
+          <w:sz w:val="22"/>
+          <w:szCs w:val="22"/>
+          <w:vertAlign w:val="subscript"/>
+        </w:rPr>
+        <w:t>C</w:t>
+      </w:r>
+      <w:r>
+        <w:rPr>
+          <w:sz w:val="22"/>
+          <w:szCs w:val="22"/>
+        </w:rPr>
+        <w:t xml:space="preserve"> and the AIC</w:t>
+      </w:r>
+      <w:r>
+        <w:rPr>
+          <w:sz w:val="22"/>
+          <w:szCs w:val="22"/>
+          <w:vertAlign w:val="subscript"/>
+        </w:rPr>
+        <w:t>C</w:t>
+      </w:r>
+      <w:r>
+        <w:rPr>
+          <w:sz w:val="22"/>
+          <w:szCs w:val="22"/>
+        </w:rPr>
+        <w:t xml:space="preserve"> value of the best model (</w:t>
+      </w:r>
+      <w:proofErr w:type="spellStart"/>
+      <w:r>
+        <w:rPr>
+          <w:b/>
+          <w:sz w:val="22"/>
+          <w:szCs w:val="22"/>
+        </w:rPr>
+        <w:t>ΔAICc</w:t>
+      </w:r>
+      <w:proofErr w:type="spellEnd"/>
+      <w:r>
+        <w:rPr>
+          <w:sz w:val="22"/>
+          <w:szCs w:val="22"/>
+        </w:rPr>
+        <w:t>), model weighting (</w:t>
+      </w:r>
+      <w:proofErr w:type="spellStart"/>
+      <w:r>
+        <w:rPr>
+          <w:b/>
+          <w:color w:val="000000"/>
+          <w:sz w:val="22"/>
+          <w:szCs w:val="22"/>
+        </w:rPr>
+        <w:t>ω</w:t>
+      </w:r>
+      <w:r>
+        <w:rPr>
+          <w:b/>
+          <w:color w:val="000000"/>
+          <w:sz w:val="22"/>
+          <w:szCs w:val="22"/>
+          <w:vertAlign w:val="subscript"/>
+        </w:rPr>
+        <w:t>i</w:t>
+      </w:r>
+      <w:proofErr w:type="spellEnd"/>
+      <w:r>
+        <w:rPr>
+          <w:sz w:val="22"/>
+          <w:szCs w:val="22"/>
+        </w:rPr>
+        <w:t>), and -2 * log Likelihood (</w:t>
+      </w:r>
+      <w:r>
+        <w:rPr>
+          <w:b/>
+          <w:sz w:val="22"/>
+          <w:szCs w:val="22"/>
+        </w:rPr>
+        <w:t>Deviance</w:t>
+      </w:r>
+      <w:r>
+        <w:rPr>
+          <w:sz w:val="22"/>
+          <w:szCs w:val="22"/>
+        </w:rPr>
+        <w:t>). A ‘*’ denotes full interaction between two variables (both main effects and an interaction term). Where main effects are shown in parentheses, the model includes interaction between the inside and outside of the parentheses, but only additive effects within. Parameter descriptions are contained in Table 2.</w:t>
       </w:r>
     </w:p>
     <w:p>
       <w:pPr>
         <w:spacing w:after="200" w:line="276" w:lineRule="auto"/>
       </w:pPr>
-      <w:r>
-        <w:rPr>
-          <w:noProof/>
-        </w:rPr>
+      <w:bookmarkStart w:id="0" w:name="_GoBack"/>
+      <w:bookmarkEnd w:id="0"/>
+    </w:p>
+    <w:p>
+      <w:pPr>
+        <w:spacing w:after="200" w:line="276" w:lineRule="auto"/>
+      </w:pPr>
+      <w:r>
         <w:drawing>
-          <wp:inline distT="0" distB="0" distL="0" distR="0" wp14:anchorId="2D2C28C8" wp14:editId="12255C26">
-            <wp:extent cx="5943600" cy="4734560"/>
-            <wp:effectExtent l="0" t="0" r="0" b="8890"/>
-            <wp:docPr id="3" name="Picture 3"/>
+          <wp:inline distT="0" distB="0" distL="0" distR="0" wp14:anchorId="45A21B82" wp14:editId="770627A9">
+            <wp:extent cx="5943600" cy="5242520"/>
+            <wp:effectExtent l="0" t="0" r="0" b="0"/>
+            <wp:docPr id="6" name="Picture 6"/>
             <wp:cNvGraphicFramePr>
               <a:graphicFrameLocks xmlns:a="http://schemas.openxmlformats.org/drawingml/2006/main" noChangeAspect="1"/>
             </wp:cNvGraphicFramePr>
@@ -3604,29 +3749,45 @@
               <a:graphicData uri="http://schemas.openxmlformats.org/drawingml/2006/picture">
                 <pic:pic xmlns:pic="http://schemas.openxmlformats.org/drawingml/2006/picture">
                   <pic:nvPicPr>
-                    <pic:cNvPr id="0" name=""/>
-                    <pic:cNvPicPr/>
+                    <pic:cNvPr id="0" name="Picture 2"/>
+                    <pic:cNvPicPr>
+                      <a:picLocks noChangeAspect="1" noChangeArrowheads="1"/>
+                    </pic:cNvPicPr>
                   </pic:nvPicPr>
                   <pic:blipFill>
-                    <a:blip r:embed="rId5"/>
+                    <a:blip r:embed="rId5">
+                      <a:extLst>
+                        <a:ext uri="{28A0092B-C50C-407E-A947-70E740481C1C}">
+                          <a14:useLocalDpi xmlns:a14="http://schemas.microsoft.com/office/drawing/2010/main" val="0"/>
+                        </a:ext>
+                      </a:extLst>
+                    </a:blip>
+                    <a:srcRect/>
                     <a:stretch>
                       <a:fillRect/>
                     </a:stretch>
                   </pic:blipFill>
-                  <pic:spPr>
+                  <pic:spPr bwMode="auto">
                     <a:xfrm>
                       <a:off x="0" y="0"/>
-                      <a:ext cx="5943600" cy="4734560"/>
+                      <a:ext cx="5943600" cy="5242520"/>
                     </a:xfrm>
                     <a:prstGeom prst="rect">
                       <a:avLst/>
                     </a:prstGeom>
+                    <a:noFill/>
+                    <a:ln>
+                      <a:noFill/>
+                    </a:ln>
                   </pic:spPr>
                 </pic:pic>
               </a:graphicData>
             </a:graphic>
           </wp:inline>
         </w:drawing>
+      </w:r>
+      <w:r>
+        <w:t xml:space="preserve"> </w:t>
       </w:r>
       <w:r>
         <w:br w:type="page"/>

</xml_diff>

<commit_message>
fixed esm, fig legends. still need to fix last sentence in species comparison para
</commit_message>
<xml_diff>
--- a/ESM.docx
+++ b/ESM.docx
@@ -2,6 +2,106 @@
 <file path=word/document.xml><?xml version="1.0" encoding="utf-8"?>
 <w:document xmlns:wpc="http://schemas.microsoft.com/office/word/2010/wordprocessingCanvas" xmlns:mc="http://schemas.openxmlformats.org/markup-compatibility/2006" xmlns:o="urn:schemas-microsoft-com:office:office" xmlns:r="http://schemas.openxmlformats.org/officeDocument/2006/relationships" xmlns:m="http://schemas.openxmlformats.org/officeDocument/2006/math" xmlns:v="urn:schemas-microsoft-com:vml" xmlns:wp14="http://schemas.microsoft.com/office/word/2010/wordprocessingDrawing" xmlns:wp="http://schemas.openxmlformats.org/drawingml/2006/wordprocessingDrawing" xmlns:w10="urn:schemas-microsoft-com:office:word" xmlns:w="http://schemas.openxmlformats.org/wordprocessingml/2006/main" xmlns:w14="http://schemas.microsoft.com/office/word/2010/wordml" xmlns:wpg="http://schemas.microsoft.com/office/word/2010/wordprocessingGroup" xmlns:wpi="http://schemas.microsoft.com/office/word/2010/wordprocessingInk" xmlns:wne="http://schemas.microsoft.com/office/word/2006/wordml" xmlns:wps="http://schemas.microsoft.com/office/word/2010/wordprocessingShape" mc:Ignorable="w14 wp14">
   <w:body>
+    <w:p>
+      <w:pPr>
+        <w:spacing w:after="200" w:line="276" w:lineRule="auto"/>
+        <w:rPr>
+          <w:b/>
+        </w:rPr>
+      </w:pPr>
+      <w:r>
+        <w:rPr>
+          <w:b/>
+        </w:rPr>
+        <w:t>Electronic Supplementary Material</w:t>
+      </w:r>
+    </w:p>
+    <w:p>
+      <w:pPr>
+        <w:spacing w:after="200" w:line="276" w:lineRule="auto"/>
+        <w:rPr>
+          <w:b/>
+        </w:rPr>
+      </w:pPr>
+      <w:r>
+        <w:rPr>
+          <w:b/>
+        </w:rPr>
+        <w:t>Winter weather vs. group thermoregulation: What determines survival in hibernating mammals?</w:t>
+      </w:r>
+    </w:p>
+    <w:p>
+      <w:pPr>
+        <w:spacing w:after="200" w:line="276" w:lineRule="auto"/>
+        <w:rPr>
+          <w:b/>
+        </w:rPr>
+      </w:pPr>
+      <w:r>
+        <w:rPr>
+          <w:b/>
+        </w:rPr>
+        <w:t>V.P.</w:t>
+      </w:r>
+      <w:r>
+        <w:rPr>
+          <w:b/>
+          <w:lang w:val="en-GB"/>
+        </w:rPr>
+        <w:t xml:space="preserve"> </w:t>
+      </w:r>
+      <w:proofErr w:type="spellStart"/>
+      <w:r>
+        <w:rPr>
+          <w:b/>
+          <w:lang w:val="en-GB"/>
+        </w:rPr>
+        <w:t>Patil</w:t>
+      </w:r>
+      <w:proofErr w:type="spellEnd"/>
+      <w:r>
+        <w:rPr>
+          <w:b/>
+          <w:lang w:val="en-GB"/>
+        </w:rPr>
+        <w:t xml:space="preserve">, </w:t>
+      </w:r>
+      <w:r>
+        <w:rPr>
+          <w:b/>
+        </w:rPr>
+        <w:t xml:space="preserve">S.F. Morrison, T.J. </w:t>
+      </w:r>
+      <w:proofErr w:type="spellStart"/>
+      <w:r>
+        <w:rPr>
+          <w:b/>
+        </w:rPr>
+        <w:t>Karels</w:t>
+      </w:r>
+      <w:proofErr w:type="spellEnd"/>
+      <w:r>
+        <w:rPr>
+          <w:b/>
+        </w:rPr>
+        <w:t xml:space="preserve">, and D.S. </w:t>
+      </w:r>
+      <w:proofErr w:type="spellStart"/>
+      <w:r>
+        <w:rPr>
+          <w:b/>
+        </w:rPr>
+        <w:t>Hik</w:t>
+      </w:r>
+      <w:proofErr w:type="spellEnd"/>
+    </w:p>
+    <w:p>
+      <w:pPr>
+        <w:spacing w:after="200" w:line="276" w:lineRule="auto"/>
+      </w:pPr>
+      <w:bookmarkStart w:id="0" w:name="_GoBack"/>
+      <w:bookmarkEnd w:id="0"/>
+    </w:p>
     <w:p>
       <w:pPr>
         <w:spacing w:after="200" w:line="276" w:lineRule="auto"/>
@@ -3729,14 +3829,15 @@
       <w:pPr>
         <w:spacing w:after="200" w:line="276" w:lineRule="auto"/>
       </w:pPr>
-      <w:bookmarkStart w:id="0" w:name="_GoBack"/>
-      <w:bookmarkEnd w:id="0"/>
     </w:p>
     <w:p>
       <w:pPr>
         <w:spacing w:after="200" w:line="276" w:lineRule="auto"/>
       </w:pPr>
       <w:r>
+        <w:rPr>
+          <w:noProof/>
+        </w:rPr>
         <w:drawing>
           <wp:inline distT="0" distB="0" distL="0" distR="0" wp14:anchorId="45A21B82" wp14:editId="770627A9">
             <wp:extent cx="5943600" cy="5242520"/>
@@ -7087,7 +7188,7 @@
           <wp:inline distT="0" distB="0" distL="0" distR="0">
             <wp:extent cx="5486400" cy="5486400"/>
             <wp:effectExtent l="0" t="0" r="0" b="0"/>
-            <wp:docPr id="1" name="Picture 1" descr="C:\Users\clundmark\Dropbox\thesis stuff\thesis docs\survival paper\revisions r plots\seasonal_jsurv.tif"/>
+            <wp:docPr id="3" name="Picture 3"/>
             <wp:cNvGraphicFramePr>
               <a:graphicFrameLocks xmlns:a="http://schemas.openxmlformats.org/drawingml/2006/main" noChangeAspect="1"/>
             </wp:cNvGraphicFramePr>
@@ -7095,10 +7196,8 @@
               <a:graphicData uri="http://schemas.openxmlformats.org/drawingml/2006/picture">
                 <pic:pic xmlns:pic="http://schemas.openxmlformats.org/drawingml/2006/picture">
                   <pic:nvPicPr>
-                    <pic:cNvPr id="0" name="Picture 1" descr="C:\Users\clundmark\Dropbox\thesis stuff\thesis docs\survival paper\revisions r plots\seasonal_jsurv.tif"/>
-                    <pic:cNvPicPr>
-                      <a:picLocks noChangeAspect="1" noChangeArrowheads="1"/>
-                    </pic:cNvPicPr>
+                    <pic:cNvPr id="0" name="seasonal_jsurv.tif"/>
+                    <pic:cNvPicPr/>
                   </pic:nvPicPr>
                   <pic:blipFill>
                     <a:blip r:embed="rId8" cstate="print">
@@ -7108,12 +7207,11 @@
                         </a:ext>
                       </a:extLst>
                     </a:blip>
-                    <a:srcRect/>
                     <a:stretch>
                       <a:fillRect/>
                     </a:stretch>
                   </pic:blipFill>
-                  <pic:spPr bwMode="auto">
+                  <pic:spPr>
                     <a:xfrm>
                       <a:off x="0" y="0"/>
                       <a:ext cx="5486400" cy="5486400"/>
@@ -7121,10 +7219,6 @@
                     <a:prstGeom prst="rect">
                       <a:avLst/>
                     </a:prstGeom>
-                    <a:noFill/>
-                    <a:ln>
-                      <a:noFill/>
-                    </a:ln>
                   </pic:spPr>
                 </pic:pic>
               </a:graphicData>
@@ -7336,10 +7430,34 @@
       <w:szCs w:val="24"/>
     </w:rPr>
   </w:style>
+  <w:style w:type="paragraph" w:styleId="Heading2">
+    <w:name w:val="heading 2"/>
+    <w:basedOn w:val="Normal"/>
+    <w:next w:val="Normal"/>
+    <w:link w:val="Heading2Char"/>
+    <w:uiPriority w:val="9"/>
+    <w:semiHidden/>
+    <w:unhideWhenUsed/>
+    <w:qFormat/>
+    <w:rsid w:val="00497245"/>
+    <w:pPr>
+      <w:keepNext/>
+      <w:keepLines/>
+      <w:spacing w:before="200"/>
+      <w:outlineLvl w:val="1"/>
+    </w:pPr>
+    <w:rPr>
+      <w:rFonts w:asciiTheme="majorHAnsi" w:eastAsiaTheme="majorEastAsia" w:hAnsiTheme="majorHAnsi" w:cstheme="majorBidi"/>
+      <w:b/>
+      <w:bCs/>
+      <w:color w:val="4F81BD" w:themeColor="accent1"/>
+      <w:sz w:val="26"/>
+      <w:szCs w:val="26"/>
+    </w:rPr>
+  </w:style>
   <w:style w:type="character" w:default="1" w:styleId="DefaultParagraphFont">
     <w:name w:val="Default Paragraph Font"/>
     <w:uiPriority w:val="1"/>
-    <w:semiHidden/>
     <w:unhideWhenUsed/>
   </w:style>
   <w:style w:type="table" w:default="1" w:styleId="TableNormal">
@@ -7388,6 +7506,22 @@
       <w:rFonts w:ascii="Tahoma" w:eastAsia="Times New Roman" w:hAnsi="Tahoma" w:cs="Tahoma"/>
       <w:sz w:val="16"/>
       <w:szCs w:val="16"/>
+    </w:rPr>
+  </w:style>
+  <w:style w:type="character" w:customStyle="1" w:styleId="Heading2Char">
+    <w:name w:val="Heading 2 Char"/>
+    <w:basedOn w:val="DefaultParagraphFont"/>
+    <w:link w:val="Heading2"/>
+    <w:uiPriority w:val="9"/>
+    <w:semiHidden/>
+    <w:rsid w:val="00497245"/>
+    <w:rPr>
+      <w:rFonts w:asciiTheme="majorHAnsi" w:eastAsiaTheme="majorEastAsia" w:hAnsiTheme="majorHAnsi" w:cstheme="majorBidi"/>
+      <w:b/>
+      <w:bCs/>
+      <w:color w:val="4F81BD" w:themeColor="accent1"/>
+      <w:sz w:val="26"/>
+      <w:szCs w:val="26"/>
     </w:rPr>
   </w:style>
 </w:styles>
@@ -7562,10 +7696,34 @@
       <w:szCs w:val="24"/>
     </w:rPr>
   </w:style>
+  <w:style w:type="paragraph" w:styleId="Heading2">
+    <w:name w:val="heading 2"/>
+    <w:basedOn w:val="Normal"/>
+    <w:next w:val="Normal"/>
+    <w:link w:val="Heading2Char"/>
+    <w:uiPriority w:val="9"/>
+    <w:semiHidden/>
+    <w:unhideWhenUsed/>
+    <w:qFormat/>
+    <w:rsid w:val="00497245"/>
+    <w:pPr>
+      <w:keepNext/>
+      <w:keepLines/>
+      <w:spacing w:before="200"/>
+      <w:outlineLvl w:val="1"/>
+    </w:pPr>
+    <w:rPr>
+      <w:rFonts w:asciiTheme="majorHAnsi" w:eastAsiaTheme="majorEastAsia" w:hAnsiTheme="majorHAnsi" w:cstheme="majorBidi"/>
+      <w:b/>
+      <w:bCs/>
+      <w:color w:val="4F81BD" w:themeColor="accent1"/>
+      <w:sz w:val="26"/>
+      <w:szCs w:val="26"/>
+    </w:rPr>
+  </w:style>
   <w:style w:type="character" w:default="1" w:styleId="DefaultParagraphFont">
     <w:name w:val="Default Paragraph Font"/>
     <w:uiPriority w:val="1"/>
-    <w:semiHidden/>
     <w:unhideWhenUsed/>
   </w:style>
   <w:style w:type="table" w:default="1" w:styleId="TableNormal">
@@ -7614,6 +7772,22 @@
       <w:rFonts w:ascii="Tahoma" w:eastAsia="Times New Roman" w:hAnsi="Tahoma" w:cs="Tahoma"/>
       <w:sz w:val="16"/>
       <w:szCs w:val="16"/>
+    </w:rPr>
+  </w:style>
+  <w:style w:type="character" w:customStyle="1" w:styleId="Heading2Char">
+    <w:name w:val="Heading 2 Char"/>
+    <w:basedOn w:val="DefaultParagraphFont"/>
+    <w:link w:val="Heading2"/>
+    <w:uiPriority w:val="9"/>
+    <w:semiHidden/>
+    <w:rsid w:val="00497245"/>
+    <w:rPr>
+      <w:rFonts w:asciiTheme="majorHAnsi" w:eastAsiaTheme="majorEastAsia" w:hAnsiTheme="majorHAnsi" w:cstheme="majorBidi"/>
+      <w:b/>
+      <w:bCs/>
+      <w:color w:val="4F81BD" w:themeColor="accent1"/>
+      <w:sz w:val="26"/>
+      <w:szCs w:val="26"/>
     </w:rPr>
   </w:style>
 </w:styles>

</xml_diff>

<commit_message>
trying to commit untracked stuff
</commit_message>
<xml_diff>
--- a/ESM.docx
+++ b/ESM.docx
@@ -99,8 +99,6 @@
       <w:pPr>
         <w:spacing w:after="200" w:line="276" w:lineRule="auto"/>
       </w:pPr>
-      <w:bookmarkStart w:id="0" w:name="_GoBack"/>
-      <w:bookmarkEnd w:id="0"/>
     </w:p>
     <w:p>
       <w:pPr>
@@ -3656,12 +3654,12 @@
     </w:p>
     <w:p>
       <w:pPr>
-        <w:spacing w:line="480" w:lineRule="auto"/>
         <w:rPr>
           <w:sz w:val="22"/>
           <w:szCs w:val="22"/>
         </w:rPr>
       </w:pPr>
+      <w:bookmarkStart w:id="0" w:name="_GoBack"/>
       <w:proofErr w:type="gramStart"/>
       <w:r>
         <w:lastRenderedPageBreak/>
@@ -3825,6 +3823,7 @@
         <w:t>). A ‘*’ denotes full interaction between two variables (both main effects and an interaction term). Where main effects are shown in parentheses, the model includes interaction between the inside and outside of the parentheses, but only additive effects within. Parameter descriptions are contained in Table 2.</w:t>
       </w:r>
     </w:p>
+    <w:bookmarkEnd w:id="0"/>
     <w:p>
       <w:pPr>
         <w:spacing w:after="200" w:line="276" w:lineRule="auto"/>
@@ -6937,7 +6936,13 @@
       </w:r>
       <w:proofErr w:type="spellEnd"/>
       <w:r>
-        <w:t xml:space="preserve"> and survival under scenarios in which the minimum, mean, or maximum observed values of PDO</w:t>
+        <w:t xml:space="preserve"> and survival </w:t>
+      </w:r>
+      <w:r>
+        <w:t xml:space="preserve">(solid lines) </w:t>
+      </w:r>
+      <w:r>
+        <w:t>under scenarios in which the minimum, mean, or maximum observed values of PDO</w:t>
       </w:r>
       <w:r>
         <w:rPr>
@@ -7038,7 +7043,13 @@
         <w:t>juvenile (age 0)</w:t>
       </w:r>
       <w:r>
-        <w:t xml:space="preserve"> hoary marmot apparent survival as a function of the number of subordinate adults per social group. The 9 plots depict the predicted relationship between SUB and survival under scenarios in which the minimum, mean, or maximum observed values of PDO</w:t>
+        <w:t xml:space="preserve"> hoary marmot apparent survival as a function of the number of subordinate adults per social group. The 9 plots depict the predicted relationship between SUB and survival</w:t>
+      </w:r>
+      <w:r>
+        <w:t xml:space="preserve"> (solid lines)</w:t>
+      </w:r>
+      <w:r>
+        <w:t xml:space="preserve"> under scenarios in which the minimum, mean, or maximum observed values of PDO</w:t>
       </w:r>
       <w:r>
         <w:rPr>
@@ -7458,6 +7469,7 @@
   <w:style w:type="character" w:default="1" w:styleId="DefaultParagraphFont">
     <w:name w:val="Default Paragraph Font"/>
     <w:uiPriority w:val="1"/>
+    <w:semiHidden/>
     <w:unhideWhenUsed/>
   </w:style>
   <w:style w:type="table" w:default="1" w:styleId="TableNormal">
@@ -7724,6 +7736,7 @@
   <w:style w:type="character" w:default="1" w:styleId="DefaultParagraphFont">
     <w:name w:val="Default Paragraph Font"/>
     <w:uiPriority w:val="1"/>
+    <w:semiHidden/>
     <w:unhideWhenUsed/>
   </w:style>
   <w:style w:type="table" w:default="1" w:styleId="TableNormal">

</xml_diff>